<commit_message>
Added chart image grabber
</commit_message>
<xml_diff>
--- a/ReportFiles/Generated.docx
+++ b/ReportFiles/Generated.docx
@@ -143,7 +143,7 @@
                     <w:sz w:val="20"/>
                     <w:szCs w:val="20"/>
                   </w:rPr>
-                  <w:t xml:space="preserve">0000000001</w:t>
+                  <w:t xml:space="preserve">X</w:t>
                 </w:r>
               </w:p>
             </w:tc>
@@ -442,7 +442,7 @@
                     <w:sz w:val="16"/>
                     <w:szCs w:val="16"/>
                   </w:rPr>
-                  <w:t xml:space="preserve">15/4/2021</w:t>
+                  <w:t xml:space="preserve">16/4/2021</w:t>
                 </w:r>
               </w:p>
             </w:tc>
@@ -524,7 +524,7 @@
                     <w:sz w:val="16"/>
                     <w:szCs w:val="16"/>
                   </w:rPr>
-                  <w:t xml:space="preserve">15/4/2021</w:t>
+                  <w:t xml:space="preserve">16/4/2021</w:t>
                 </w:r>
               </w:p>
             </w:tc>
@@ -2179,7 +2179,7 @@
                     <w:sz w:val="16"/>
                     <w:szCs w:val="16"/>
                   </w:rPr>
-                  <w:t xml:space="preserve"> 0000000001</w:t>
+                  <w:t xml:space="preserve"> X</w:t>
                 </w:r>
               </w:sdtContent>
             </w:sdt>
@@ -2236,7 +2236,7 @@
                     <w:sz w:val="16"/>
                     <w:szCs w:val="16"/>
                   </w:rPr>
-                  <w:t xml:space="preserve">15/4/2021</w:t>
+                  <w:t xml:space="preserve">16/4/2021</w:t>
                 </w:r>
               </w:sdtContent>
             </w:sdt>
@@ -2678,7 +2678,7 @@
                     <w:sz w:val="20"/>
                     <w:szCs w:val="20"/>
                   </w:rPr>
-                  <w:t xml:space="preserve">0000000001</w:t>
+                  <w:t xml:space="preserve">X</w:t>
                 </w:r>
               </w:p>
             </w:tc>
@@ -2699,11 +2699,11 @@
         <w:tblLook w:val="04A0" w:firstRow="1" w:lastRow="0" w:firstColumn="1" w:lastColumn="0" w:noHBand="0" w:noVBand="1"/>
       </w:tblPr>
       <w:tblGrid>
-        <w:gridCol w:w="763"/>
-        <w:gridCol w:w="1072"/>
-        <w:gridCol w:w="1072"/>
-        <w:gridCol w:w="1150"/>
-        <w:gridCol w:w="6409"/>
+        <w:gridCol w:w="822"/>
+        <w:gridCol w:w="1163"/>
+        <w:gridCol w:w="1163"/>
+        <w:gridCol w:w="1250"/>
+        <w:gridCol w:w="6068"/>
       </w:tblGrid>
       <w:tr>
         <w:trPr>
@@ -2711,7 +2711,7 @@
         </w:trPr>
         <w:tc>
           <w:tcPr>
-            <w:tcW w:w="4057" w:type="dxa"/>
+            <w:tcW w:w="4398" w:type="dxa"/>
             <w:gridSpan w:val="4"/>
             <w:vAlign w:val="center"/>
             <w:hideMark/>
@@ -2754,10 +2754,9 @@
                 </w:rPr>
                 <w:id w:val="55445480"/>
                 <w:placeholder>
-                  <w:docPart w:val="63113237107C41CB945935C89881A987"/>
+                  <w:docPart w:val="DBFEF0C16CFF44ABA1E9213B2A5F3D95"/>
                 </w:placeholder>
               </w:sdtPr>
-              <w:sdtEndPr/>
               <w:sdtContent>
                 <w:r>
                   <w:rPr>
@@ -2774,7 +2773,7 @@
         </w:tc>
         <w:tc>
           <w:tcPr>
-            <w:tcW w:w="6409" w:type="dxa"/>
+            <w:tcW w:w="6068" w:type="dxa"/>
             <w:vMerge w:val="restart"/>
             <w:tcBorders>
               <w:top w:val="nil"/>
@@ -2791,96 +2790,52 @@
                 <w:szCs w:val="16"/>
               </w:rPr>
             </w:pPr>
+            <w:proofErr w:type="gramStart"/>
             <w:r>
               <w:rPr>
                 <w:b/>
                 <w:bCs/>
-                <w:noProof/>
-                <w:sz w:val="16"/>
-                <w:szCs w:val="16"/>
-              </w:rPr>
-              <mc:AlternateContent>
-                <mc:Choice Requires="wpc">
-                  <w:drawing>
-                    <wp:inline distT="0" distB="0" distL="0" distR="0" wp14:anchorId="42966D73" wp14:editId="1FF1A3D4">
-                      <wp:extent cx="4352924" cy="3286125"/>
-                      <wp:effectExtent l="0" t="0" r="0" b="9525"/>
-                      <wp:docPr id="12" name="Canvas 12"/>
-                      <wp:cNvGraphicFramePr>
-                        <a:graphicFrameLocks xmlns:a="http://schemas.openxmlformats.org/drawingml/2006/main" noChangeAspect="1"/>
-                      </wp:cNvGraphicFramePr>
-                      <a:graphic xmlns:a="http://schemas.openxmlformats.org/drawingml/2006/main">
-                        <a:graphicData uri="http://schemas.microsoft.com/office/word/2010/wordprocessingCanvas">
-                          <wpc:wpc>
-                            <wpc:bg>
-                              <a:solidFill>
-                                <a:prstClr val="white"/>
-                              </a:solidFill>
-                            </wpc:bg>
-                            <wpc:whole/>
-                            <pic:pic xmlns:pic="http://schemas.openxmlformats.org/drawingml/2006/picture">
-                              <pic:nvPicPr>
-                                <pic:cNvPr id="16" name="Picture 16"/>
-                                <pic:cNvPicPr>
-                                  <a:picLocks noChangeAspect="1"/>
-                                </pic:cNvPicPr>
-                              </pic:nvPicPr>
-                              <pic:blipFill>
-                                <a:blip r:embed="rId8"/>
-                                <a:stretch>
-                                  <a:fillRect/>
-                                </a:stretch>
-                              </pic:blipFill>
-                              <pic:spPr>
-                                <a:xfrm>
-                                  <a:off x="0" y="0"/>
-                                  <a:ext cx="4255770" cy="3286125"/>
-                                </a:xfrm>
-                                <a:prstGeom prst="rect">
-                                  <a:avLst/>
-                                </a:prstGeom>
-                              </pic:spPr>
-                            </pic:pic>
-                          </wpc:wpc>
-                        </a:graphicData>
-                      </a:graphic>
-                    </wp:inline>
-                  </w:drawing>
-                </mc:Choice>
-                <mc:Fallback>
-                  <w:pict>
-                    <v:group w14:anchorId="7D03F1FD" id="Canvas 12" o:spid="_x0000_s1026" editas="canvas" style="width:342.75pt;height:258.75pt;mso-position-horizontal-relative:char;mso-position-vertical-relative:line" coordsize="43522,32861" o:gfxdata="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">
-                      <v:shapetype id="_x0000_t75" coordsize="21600,21600" o:spt="75" o:preferrelative="t" path="m@4@5l@4@11@9@11@9@5xe" filled="f" stroked="f">
-                        <v:stroke joinstyle="miter"/>
-                        <v:formulas>
-                          <v:f eqn="if lineDrawn pixelLineWidth 0"/>
-                          <v:f eqn="sum @0 1 0"/>
-                          <v:f eqn="sum 0 0 @1"/>
-                          <v:f eqn="prod @2 1 2"/>
-                          <v:f eqn="prod @3 21600 pixelWidth"/>
-                          <v:f eqn="prod @3 21600 pixelHeight"/>
-                          <v:f eqn="sum @0 0 1"/>
-                          <v:f eqn="prod @6 1 2"/>
-                          <v:f eqn="prod @7 21600 pixelWidth"/>
-                          <v:f eqn="sum @8 21600 0"/>
-                          <v:f eqn="prod @7 21600 pixelHeight"/>
-                          <v:f eqn="sum @10 21600 0"/>
-                        </v:formulas>
-                        <v:path o:extrusionok="f" gradientshapeok="t" o:connecttype="rect"/>
-                        <o:lock v:ext="edit" aspectratio="t"/>
-                      </v:shapetype>
-                      <v:shape id="_x0000_s1027" type="#_x0000_t75" style="position:absolute;width:43522;height:32861;visibility:visible;mso-wrap-style:square" filled="t">
-                        <v:fill o:detectmouseclick="t"/>
-                        <v:path o:connecttype="none"/>
-                      </v:shape>
-                      <v:shape id="Picture 16" o:spid="_x0000_s1028" type="#_x0000_t75" style="position:absolute;width:42557;height:32861;visibility:visible;mso-wrap-style:square" o:gfxdata="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">
-                        <v:imagedata r:id="rId9" o:title=""/>
-                      </v:shape>
-                      <w10:anchorlock/>
-                    </v:group>
-                  </w:pict>
-                </mc:Fallback>
-              </mc:AlternateContent>
+                <w:sz w:val="16"/>
+                <w:szCs w:val="16"/>
+              </w:rPr>
+              <w:t xml:space="preserve"/>
+            </w:r>
+            <w:r>
+              <w:drawing>
+                <wp:inline xmlns:a="http://schemas.openxmlformats.org/drawingml/2006/main" xmlns:pic="http://schemas.openxmlformats.org/drawingml/2006/picture">
+                  <wp:extent cx="3780000" cy="2590095"/>
+                  <wp:docPr id="16" name="Picture 16"/>
+                  <wp:cNvGraphicFramePr>
+                    <a:graphicFrameLocks noChangeAspect="1"/>
+                  </wp:cNvGraphicFramePr>
+                  <a:graphic>
+                    <a:graphicData uri="http://schemas.openxmlformats.org/drawingml/2006/picture">
+                      <pic:pic>
+                        <pic:nvPicPr>
+                          <pic:cNvPr id="0" name="chartImage.png"/>
+                          <pic:cNvPicPr/>
+                        </pic:nvPicPr>
+                        <pic:blipFill>
+                          <a:blip r:embed="rId9"/>
+                          <a:stretch>
+                            <a:fillRect/>
+                          </a:stretch>
+                        </pic:blipFill>
+                        <pic:spPr>
+                          <a:xfrm>
+                            <a:off x="0" y="0"/>
+                            <a:ext cx="3780000" cy="2590095"/>
+                          </a:xfrm>
+                          <a:prstGeom prst="rect"/>
+                        </pic:spPr>
+                      </pic:pic>
+                    </a:graphicData>
+                  </a:graphic>
+                </wp:inline>
+              </w:drawing>
+            </w:r>
+            <w:r>
+              <w:t xml:space="preserve"/>
             </w:r>
           </w:p>
         </w:tc>
@@ -2891,7 +2846,7 @@
         </w:trPr>
         <w:tc>
           <w:tcPr>
-            <w:tcW w:w="763" w:type="dxa"/>
+            <w:tcW w:w="822" w:type="dxa"/>
             <w:vAlign w:val="center"/>
             <w:hideMark/>
           </w:tcPr>
@@ -2936,7 +2891,7 @@
         </w:tc>
         <w:tc>
           <w:tcPr>
-            <w:tcW w:w="1072" w:type="dxa"/>
+            <w:tcW w:w="1163" w:type="dxa"/>
             <w:vAlign w:val="center"/>
             <w:hideMark/>
           </w:tcPr>
@@ -2982,7 +2937,7 @@
         </w:tc>
         <w:tc>
           <w:tcPr>
-            <w:tcW w:w="1072" w:type="dxa"/>
+            <w:tcW w:w="1163" w:type="dxa"/>
             <w:vAlign w:val="center"/>
             <w:hideMark/>
           </w:tcPr>
@@ -3028,7 +2983,7 @@
         </w:tc>
         <w:tc>
           <w:tcPr>
-            <w:tcW w:w="1150" w:type="dxa"/>
+            <w:tcW w:w="1250" w:type="dxa"/>
             <w:vAlign w:val="center"/>
             <w:hideMark/>
           </w:tcPr>
@@ -3055,7 +3010,7 @@
         </w:tc>
         <w:tc>
           <w:tcPr>
-            <w:tcW w:w="6409" w:type="dxa"/>
+            <w:tcW w:w="6068" w:type="dxa"/>
             <w:vMerge/>
             <w:tcBorders>
               <w:right w:val="nil"/>
@@ -3081,7 +3036,7 @@
         </w:trPr>
         <w:tc>
           <w:tcPr>
-            <w:tcW w:w="763" w:type="dxa"/>
+            <w:tcW w:w="822" w:type="dxa"/>
             <w:noWrap/>
             <w:vAlign w:val="center"/>
             <w:hideMark/>
@@ -3105,7 +3060,7 @@
         </w:tc>
         <w:tc>
           <w:tcPr>
-            <w:tcW w:w="1072" w:type="dxa"/>
+            <w:tcW w:w="1163" w:type="dxa"/>
             <w:tcBorders>
               <w:top w:val="single" w:sz="4" w:space="0" w:color="auto"/>
               <w:left w:val="single" w:sz="4" w:space="0" w:color="auto"/>
@@ -3137,7 +3092,7 @@
         </w:tc>
         <w:tc>
           <w:tcPr>
-            <w:tcW w:w="1072" w:type="dxa"/>
+            <w:tcW w:w="1163" w:type="dxa"/>
             <w:tcBorders>
               <w:top w:val="single" w:sz="4" w:space="0" w:color="auto"/>
               <w:left w:val="nil"/>
@@ -3169,7 +3124,7 @@
         </w:tc>
         <w:tc>
           <w:tcPr>
-            <w:tcW w:w="1150" w:type="dxa"/>
+            <w:tcW w:w="1250" w:type="dxa"/>
             <w:tcBorders>
               <w:top w:val="single" w:sz="4" w:space="0" w:color="auto"/>
               <w:left w:val="nil"/>
@@ -3201,7 +3156,7 @@
         </w:tc>
         <w:tc>
           <w:tcPr>
-            <w:tcW w:w="6409" w:type="dxa"/>
+            <w:tcW w:w="6068" w:type="dxa"/>
             <w:vMerge/>
             <w:tcBorders>
               <w:right w:val="nil"/>
@@ -3224,7 +3179,7 @@
         </w:trPr>
         <w:tc>
           <w:tcPr>
-            <w:tcW w:w="763" w:type="dxa"/>
+            <w:tcW w:w="822" w:type="dxa"/>
             <w:noWrap/>
             <w:vAlign w:val="center"/>
             <w:hideMark/>
@@ -3248,7 +3203,7 @@
         </w:tc>
         <w:tc>
           <w:tcPr>
-            <w:tcW w:w="1072" w:type="dxa"/>
+            <w:tcW w:w="1163" w:type="dxa"/>
             <w:tcBorders>
               <w:top w:val="nil"/>
               <w:left w:val="single" w:sz="4" w:space="0" w:color="auto"/>
@@ -3280,7 +3235,7 @@
         </w:tc>
         <w:tc>
           <w:tcPr>
-            <w:tcW w:w="1072" w:type="dxa"/>
+            <w:tcW w:w="1163" w:type="dxa"/>
             <w:tcBorders>
               <w:top w:val="nil"/>
               <w:left w:val="nil"/>
@@ -3312,7 +3267,7 @@
         </w:tc>
         <w:tc>
           <w:tcPr>
-            <w:tcW w:w="1150" w:type="dxa"/>
+            <w:tcW w:w="1250" w:type="dxa"/>
             <w:tcBorders>
               <w:top w:val="nil"/>
               <w:left w:val="nil"/>
@@ -3344,7 +3299,7 @@
         </w:tc>
         <w:tc>
           <w:tcPr>
-            <w:tcW w:w="6409" w:type="dxa"/>
+            <w:tcW w:w="6068" w:type="dxa"/>
             <w:vMerge/>
             <w:tcBorders>
               <w:right w:val="nil"/>
@@ -3367,7 +3322,7 @@
         </w:trPr>
         <w:tc>
           <w:tcPr>
-            <w:tcW w:w="763" w:type="dxa"/>
+            <w:tcW w:w="822" w:type="dxa"/>
             <w:noWrap/>
             <w:vAlign w:val="center"/>
             <w:hideMark/>
@@ -3391,7 +3346,7 @@
         </w:tc>
         <w:tc>
           <w:tcPr>
-            <w:tcW w:w="1072" w:type="dxa"/>
+            <w:tcW w:w="1163" w:type="dxa"/>
             <w:tcBorders>
               <w:top w:val="nil"/>
               <w:left w:val="single" w:sz="4" w:space="0" w:color="auto"/>
@@ -3423,7 +3378,7 @@
         </w:tc>
         <w:tc>
           <w:tcPr>
-            <w:tcW w:w="1072" w:type="dxa"/>
+            <w:tcW w:w="1163" w:type="dxa"/>
             <w:tcBorders>
               <w:top w:val="nil"/>
               <w:left w:val="nil"/>
@@ -3455,7 +3410,7 @@
         </w:tc>
         <w:tc>
           <w:tcPr>
-            <w:tcW w:w="1150" w:type="dxa"/>
+            <w:tcW w:w="1250" w:type="dxa"/>
             <w:tcBorders>
               <w:top w:val="nil"/>
               <w:left w:val="nil"/>
@@ -3487,7 +3442,7 @@
         </w:tc>
         <w:tc>
           <w:tcPr>
-            <w:tcW w:w="6409" w:type="dxa"/>
+            <w:tcW w:w="6068" w:type="dxa"/>
             <w:vMerge/>
             <w:tcBorders>
               <w:right w:val="nil"/>
@@ -3510,7 +3465,7 @@
         </w:trPr>
         <w:tc>
           <w:tcPr>
-            <w:tcW w:w="763" w:type="dxa"/>
+            <w:tcW w:w="822" w:type="dxa"/>
             <w:noWrap/>
             <w:vAlign w:val="center"/>
             <w:hideMark/>
@@ -3534,7 +3489,7 @@
         </w:tc>
         <w:tc>
           <w:tcPr>
-            <w:tcW w:w="1072" w:type="dxa"/>
+            <w:tcW w:w="1163" w:type="dxa"/>
             <w:tcBorders>
               <w:top w:val="nil"/>
               <w:left w:val="single" w:sz="4" w:space="0" w:color="auto"/>
@@ -3566,7 +3521,7 @@
         </w:tc>
         <w:tc>
           <w:tcPr>
-            <w:tcW w:w="1072" w:type="dxa"/>
+            <w:tcW w:w="1163" w:type="dxa"/>
             <w:tcBorders>
               <w:top w:val="nil"/>
               <w:left w:val="nil"/>
@@ -3598,7 +3553,7 @@
         </w:tc>
         <w:tc>
           <w:tcPr>
-            <w:tcW w:w="1150" w:type="dxa"/>
+            <w:tcW w:w="1250" w:type="dxa"/>
             <w:tcBorders>
               <w:top w:val="nil"/>
               <w:left w:val="nil"/>
@@ -3630,7 +3585,7 @@
         </w:tc>
         <w:tc>
           <w:tcPr>
-            <w:tcW w:w="6409" w:type="dxa"/>
+            <w:tcW w:w="6068" w:type="dxa"/>
             <w:vMerge/>
             <w:tcBorders>
               <w:right w:val="nil"/>
@@ -3653,7 +3608,7 @@
         </w:trPr>
         <w:tc>
           <w:tcPr>
-            <w:tcW w:w="763" w:type="dxa"/>
+            <w:tcW w:w="822" w:type="dxa"/>
             <w:noWrap/>
             <w:vAlign w:val="center"/>
             <w:hideMark/>
@@ -3677,7 +3632,7 @@
         </w:tc>
         <w:tc>
           <w:tcPr>
-            <w:tcW w:w="1072" w:type="dxa"/>
+            <w:tcW w:w="1163" w:type="dxa"/>
             <w:tcBorders>
               <w:top w:val="nil"/>
               <w:left w:val="single" w:sz="4" w:space="0" w:color="auto"/>
@@ -3709,7 +3664,7 @@
         </w:tc>
         <w:tc>
           <w:tcPr>
-            <w:tcW w:w="1072" w:type="dxa"/>
+            <w:tcW w:w="1163" w:type="dxa"/>
             <w:tcBorders>
               <w:top w:val="nil"/>
               <w:left w:val="nil"/>
@@ -3741,7 +3696,7 @@
         </w:tc>
         <w:tc>
           <w:tcPr>
-            <w:tcW w:w="1150" w:type="dxa"/>
+            <w:tcW w:w="1250" w:type="dxa"/>
             <w:tcBorders>
               <w:top w:val="nil"/>
               <w:left w:val="nil"/>
@@ -3773,7 +3728,7 @@
         </w:tc>
         <w:tc>
           <w:tcPr>
-            <w:tcW w:w="6409" w:type="dxa"/>
+            <w:tcW w:w="6068" w:type="dxa"/>
             <w:vMerge/>
             <w:tcBorders>
               <w:right w:val="nil"/>
@@ -3796,7 +3751,7 @@
         </w:trPr>
         <w:tc>
           <w:tcPr>
-            <w:tcW w:w="763" w:type="dxa"/>
+            <w:tcW w:w="822" w:type="dxa"/>
             <w:noWrap/>
             <w:vAlign w:val="center"/>
             <w:hideMark/>
@@ -3820,7 +3775,7 @@
         </w:tc>
         <w:tc>
           <w:tcPr>
-            <w:tcW w:w="1072" w:type="dxa"/>
+            <w:tcW w:w="1163" w:type="dxa"/>
             <w:tcBorders>
               <w:top w:val="nil"/>
               <w:left w:val="single" w:sz="4" w:space="0" w:color="auto"/>
@@ -3852,7 +3807,7 @@
         </w:tc>
         <w:tc>
           <w:tcPr>
-            <w:tcW w:w="1072" w:type="dxa"/>
+            <w:tcW w:w="1163" w:type="dxa"/>
             <w:tcBorders>
               <w:top w:val="nil"/>
               <w:left w:val="nil"/>
@@ -3884,7 +3839,7 @@
         </w:tc>
         <w:tc>
           <w:tcPr>
-            <w:tcW w:w="1150" w:type="dxa"/>
+            <w:tcW w:w="1250" w:type="dxa"/>
             <w:tcBorders>
               <w:top w:val="nil"/>
               <w:left w:val="nil"/>
@@ -3916,7 +3871,7 @@
         </w:tc>
         <w:tc>
           <w:tcPr>
-            <w:tcW w:w="6409" w:type="dxa"/>
+            <w:tcW w:w="6068" w:type="dxa"/>
             <w:vMerge/>
             <w:tcBorders>
               <w:right w:val="nil"/>
@@ -3939,7 +3894,7 @@
         </w:trPr>
         <w:tc>
           <w:tcPr>
-            <w:tcW w:w="763" w:type="dxa"/>
+            <w:tcW w:w="822" w:type="dxa"/>
             <w:noWrap/>
             <w:vAlign w:val="center"/>
             <w:hideMark/>
@@ -3963,7 +3918,7 @@
         </w:tc>
         <w:tc>
           <w:tcPr>
-            <w:tcW w:w="1072" w:type="dxa"/>
+            <w:tcW w:w="1163" w:type="dxa"/>
             <w:tcBorders>
               <w:top w:val="nil"/>
               <w:left w:val="single" w:sz="4" w:space="0" w:color="auto"/>
@@ -3995,7 +3950,7 @@
         </w:tc>
         <w:tc>
           <w:tcPr>
-            <w:tcW w:w="1072" w:type="dxa"/>
+            <w:tcW w:w="1163" w:type="dxa"/>
             <w:tcBorders>
               <w:top w:val="nil"/>
               <w:left w:val="nil"/>
@@ -4027,7 +3982,7 @@
         </w:tc>
         <w:tc>
           <w:tcPr>
-            <w:tcW w:w="1150" w:type="dxa"/>
+            <w:tcW w:w="1250" w:type="dxa"/>
             <w:tcBorders>
               <w:top w:val="nil"/>
               <w:left w:val="nil"/>
@@ -4059,7 +4014,7 @@
         </w:tc>
         <w:tc>
           <w:tcPr>
-            <w:tcW w:w="6409" w:type="dxa"/>
+            <w:tcW w:w="6068" w:type="dxa"/>
             <w:vMerge/>
             <w:tcBorders>
               <w:right w:val="nil"/>
@@ -4082,7 +4037,7 @@
         </w:trPr>
         <w:tc>
           <w:tcPr>
-            <w:tcW w:w="763" w:type="dxa"/>
+            <w:tcW w:w="822" w:type="dxa"/>
             <w:noWrap/>
             <w:vAlign w:val="center"/>
             <w:hideMark/>
@@ -4106,7 +4061,7 @@
         </w:tc>
         <w:tc>
           <w:tcPr>
-            <w:tcW w:w="1072" w:type="dxa"/>
+            <w:tcW w:w="1163" w:type="dxa"/>
             <w:tcBorders>
               <w:top w:val="nil"/>
               <w:left w:val="single" w:sz="4" w:space="0" w:color="auto"/>
@@ -4138,7 +4093,7 @@
         </w:tc>
         <w:tc>
           <w:tcPr>
-            <w:tcW w:w="1072" w:type="dxa"/>
+            <w:tcW w:w="1163" w:type="dxa"/>
             <w:tcBorders>
               <w:top w:val="nil"/>
               <w:left w:val="nil"/>
@@ -4170,7 +4125,7 @@
         </w:tc>
         <w:tc>
           <w:tcPr>
-            <w:tcW w:w="1150" w:type="dxa"/>
+            <w:tcW w:w="1250" w:type="dxa"/>
             <w:tcBorders>
               <w:top w:val="nil"/>
               <w:left w:val="nil"/>
@@ -4202,7 +4157,7 @@
         </w:tc>
         <w:tc>
           <w:tcPr>
-            <w:tcW w:w="6409" w:type="dxa"/>
+            <w:tcW w:w="6068" w:type="dxa"/>
             <w:vMerge/>
             <w:tcBorders>
               <w:right w:val="nil"/>
@@ -4225,7 +4180,7 @@
         </w:trPr>
         <w:tc>
           <w:tcPr>
-            <w:tcW w:w="763" w:type="dxa"/>
+            <w:tcW w:w="822" w:type="dxa"/>
             <w:noWrap/>
             <w:vAlign w:val="center"/>
             <w:hideMark/>
@@ -4249,7 +4204,7 @@
         </w:tc>
         <w:tc>
           <w:tcPr>
-            <w:tcW w:w="1072" w:type="dxa"/>
+            <w:tcW w:w="1163" w:type="dxa"/>
             <w:tcBorders>
               <w:top w:val="nil"/>
               <w:left w:val="single" w:sz="4" w:space="0" w:color="auto"/>
@@ -4281,7 +4236,7 @@
         </w:tc>
         <w:tc>
           <w:tcPr>
-            <w:tcW w:w="1072" w:type="dxa"/>
+            <w:tcW w:w="1163" w:type="dxa"/>
             <w:tcBorders>
               <w:top w:val="nil"/>
               <w:left w:val="nil"/>
@@ -4313,7 +4268,7 @@
         </w:tc>
         <w:tc>
           <w:tcPr>
-            <w:tcW w:w="1150" w:type="dxa"/>
+            <w:tcW w:w="1250" w:type="dxa"/>
             <w:tcBorders>
               <w:top w:val="nil"/>
               <w:left w:val="nil"/>
@@ -4345,7 +4300,7 @@
         </w:tc>
         <w:tc>
           <w:tcPr>
-            <w:tcW w:w="6409" w:type="dxa"/>
+            <w:tcW w:w="6068" w:type="dxa"/>
             <w:vMerge/>
             <w:tcBorders>
               <w:right w:val="nil"/>
@@ -4368,7 +4323,7 @@
         </w:trPr>
         <w:tc>
           <w:tcPr>
-            <w:tcW w:w="763" w:type="dxa"/>
+            <w:tcW w:w="822" w:type="dxa"/>
             <w:noWrap/>
             <w:vAlign w:val="center"/>
             <w:hideMark/>
@@ -4392,7 +4347,7 @@
         </w:tc>
         <w:tc>
           <w:tcPr>
-            <w:tcW w:w="1072" w:type="dxa"/>
+            <w:tcW w:w="1163" w:type="dxa"/>
             <w:tcBorders>
               <w:top w:val="nil"/>
               <w:left w:val="single" w:sz="4" w:space="0" w:color="auto"/>
@@ -4424,7 +4379,7 @@
         </w:tc>
         <w:tc>
           <w:tcPr>
-            <w:tcW w:w="1072" w:type="dxa"/>
+            <w:tcW w:w="1163" w:type="dxa"/>
             <w:tcBorders>
               <w:top w:val="nil"/>
               <w:left w:val="nil"/>
@@ -4456,7 +4411,7 @@
         </w:tc>
         <w:tc>
           <w:tcPr>
-            <w:tcW w:w="1150" w:type="dxa"/>
+            <w:tcW w:w="1250" w:type="dxa"/>
             <w:tcBorders>
               <w:top w:val="nil"/>
               <w:left w:val="nil"/>
@@ -4488,7 +4443,7 @@
         </w:tc>
         <w:tc>
           <w:tcPr>
-            <w:tcW w:w="6409" w:type="dxa"/>
+            <w:tcW w:w="6068" w:type="dxa"/>
             <w:vMerge/>
             <w:tcBorders>
               <w:right w:val="nil"/>
@@ -4511,7 +4466,7 @@
         </w:trPr>
         <w:tc>
           <w:tcPr>
-            <w:tcW w:w="763" w:type="dxa"/>
+            <w:tcW w:w="822" w:type="dxa"/>
             <w:noWrap/>
             <w:vAlign w:val="center"/>
             <w:hideMark/>
@@ -4535,7 +4490,7 @@
         </w:tc>
         <w:tc>
           <w:tcPr>
-            <w:tcW w:w="1072" w:type="dxa"/>
+            <w:tcW w:w="1163" w:type="dxa"/>
             <w:tcBorders>
               <w:top w:val="nil"/>
               <w:left w:val="single" w:sz="4" w:space="0" w:color="auto"/>
@@ -4567,7 +4522,7 @@
         </w:tc>
         <w:tc>
           <w:tcPr>
-            <w:tcW w:w="1072" w:type="dxa"/>
+            <w:tcW w:w="1163" w:type="dxa"/>
             <w:tcBorders>
               <w:top w:val="nil"/>
               <w:left w:val="nil"/>
@@ -4599,7 +4554,7 @@
         </w:tc>
         <w:tc>
           <w:tcPr>
-            <w:tcW w:w="1150" w:type="dxa"/>
+            <w:tcW w:w="1250" w:type="dxa"/>
             <w:tcBorders>
               <w:top w:val="nil"/>
               <w:left w:val="nil"/>
@@ -4631,7 +4586,7 @@
         </w:tc>
         <w:tc>
           <w:tcPr>
-            <w:tcW w:w="6409" w:type="dxa"/>
+            <w:tcW w:w="6068" w:type="dxa"/>
             <w:vMerge/>
             <w:tcBorders>
               <w:right w:val="nil"/>
@@ -4654,7 +4609,7 @@
         </w:trPr>
         <w:tc>
           <w:tcPr>
-            <w:tcW w:w="763" w:type="dxa"/>
+            <w:tcW w:w="822" w:type="dxa"/>
             <w:noWrap/>
             <w:vAlign w:val="center"/>
             <w:hideMark/>
@@ -4678,7 +4633,7 @@
         </w:tc>
         <w:tc>
           <w:tcPr>
-            <w:tcW w:w="1072" w:type="dxa"/>
+            <w:tcW w:w="1163" w:type="dxa"/>
             <w:tcBorders>
               <w:top w:val="nil"/>
               <w:left w:val="single" w:sz="4" w:space="0" w:color="auto"/>
@@ -4710,7 +4665,7 @@
         </w:tc>
         <w:tc>
           <w:tcPr>
-            <w:tcW w:w="1072" w:type="dxa"/>
+            <w:tcW w:w="1163" w:type="dxa"/>
             <w:tcBorders>
               <w:top w:val="nil"/>
               <w:left w:val="nil"/>
@@ -4742,7 +4697,7 @@
         </w:tc>
         <w:tc>
           <w:tcPr>
-            <w:tcW w:w="1150" w:type="dxa"/>
+            <w:tcW w:w="1250" w:type="dxa"/>
             <w:tcBorders>
               <w:top w:val="nil"/>
               <w:left w:val="nil"/>
@@ -4774,7 +4729,7 @@
         </w:tc>
         <w:tc>
           <w:tcPr>
-            <w:tcW w:w="6409" w:type="dxa"/>
+            <w:tcW w:w="6068" w:type="dxa"/>
             <w:vMerge/>
             <w:tcBorders>
               <w:right w:val="nil"/>
@@ -4797,7 +4752,7 @@
         </w:trPr>
         <w:tc>
           <w:tcPr>
-            <w:tcW w:w="763" w:type="dxa"/>
+            <w:tcW w:w="822" w:type="dxa"/>
             <w:noWrap/>
             <w:vAlign w:val="center"/>
             <w:hideMark/>
@@ -4821,7 +4776,7 @@
         </w:tc>
         <w:tc>
           <w:tcPr>
-            <w:tcW w:w="1072" w:type="dxa"/>
+            <w:tcW w:w="1163" w:type="dxa"/>
             <w:tcBorders>
               <w:top w:val="nil"/>
               <w:left w:val="single" w:sz="4" w:space="0" w:color="auto"/>
@@ -4853,7 +4808,7 @@
         </w:tc>
         <w:tc>
           <w:tcPr>
-            <w:tcW w:w="1072" w:type="dxa"/>
+            <w:tcW w:w="1163" w:type="dxa"/>
             <w:tcBorders>
               <w:top w:val="nil"/>
               <w:left w:val="nil"/>
@@ -4885,7 +4840,7 @@
         </w:tc>
         <w:tc>
           <w:tcPr>
-            <w:tcW w:w="1150" w:type="dxa"/>
+            <w:tcW w:w="1250" w:type="dxa"/>
             <w:tcBorders>
               <w:top w:val="nil"/>
               <w:left w:val="nil"/>
@@ -4917,7 +4872,7 @@
         </w:tc>
         <w:tc>
           <w:tcPr>
-            <w:tcW w:w="6409" w:type="dxa"/>
+            <w:tcW w:w="6068" w:type="dxa"/>
             <w:vMerge/>
             <w:tcBorders>
               <w:right w:val="nil"/>
@@ -4940,7 +4895,7 @@
         </w:trPr>
         <w:tc>
           <w:tcPr>
-            <w:tcW w:w="763" w:type="dxa"/>
+            <w:tcW w:w="822" w:type="dxa"/>
             <w:noWrap/>
             <w:vAlign w:val="center"/>
             <w:hideMark/>
@@ -4964,7 +4919,7 @@
         </w:tc>
         <w:tc>
           <w:tcPr>
-            <w:tcW w:w="1072" w:type="dxa"/>
+            <w:tcW w:w="1163" w:type="dxa"/>
             <w:tcBorders>
               <w:top w:val="nil"/>
               <w:left w:val="single" w:sz="4" w:space="0" w:color="auto"/>
@@ -4996,7 +4951,7 @@
         </w:tc>
         <w:tc>
           <w:tcPr>
-            <w:tcW w:w="1072" w:type="dxa"/>
+            <w:tcW w:w="1163" w:type="dxa"/>
             <w:tcBorders>
               <w:top w:val="nil"/>
               <w:left w:val="nil"/>
@@ -5028,7 +4983,7 @@
         </w:tc>
         <w:tc>
           <w:tcPr>
-            <w:tcW w:w="1150" w:type="dxa"/>
+            <w:tcW w:w="1250" w:type="dxa"/>
             <w:tcBorders>
               <w:top w:val="nil"/>
               <w:left w:val="nil"/>
@@ -5060,7 +5015,7 @@
         </w:tc>
         <w:tc>
           <w:tcPr>
-            <w:tcW w:w="6409" w:type="dxa"/>
+            <w:tcW w:w="6068" w:type="dxa"/>
             <w:vMerge/>
             <w:tcBorders>
               <w:right w:val="nil"/>
@@ -5083,7 +5038,7 @@
         </w:trPr>
         <w:tc>
           <w:tcPr>
-            <w:tcW w:w="763" w:type="dxa"/>
+            <w:tcW w:w="822" w:type="dxa"/>
             <w:noWrap/>
             <w:vAlign w:val="center"/>
             <w:hideMark/>
@@ -5107,7 +5062,7 @@
         </w:tc>
         <w:tc>
           <w:tcPr>
-            <w:tcW w:w="1072" w:type="dxa"/>
+            <w:tcW w:w="1163" w:type="dxa"/>
             <w:tcBorders>
               <w:top w:val="nil"/>
               <w:left w:val="single" w:sz="4" w:space="0" w:color="auto"/>
@@ -5139,7 +5094,7 @@
         </w:tc>
         <w:tc>
           <w:tcPr>
-            <w:tcW w:w="1072" w:type="dxa"/>
+            <w:tcW w:w="1163" w:type="dxa"/>
             <w:tcBorders>
               <w:top w:val="nil"/>
               <w:left w:val="nil"/>
@@ -5171,7 +5126,7 @@
         </w:tc>
         <w:tc>
           <w:tcPr>
-            <w:tcW w:w="1150" w:type="dxa"/>
+            <w:tcW w:w="1250" w:type="dxa"/>
             <w:tcBorders>
               <w:top w:val="nil"/>
               <w:left w:val="nil"/>
@@ -5203,7 +5158,7 @@
         </w:tc>
         <w:tc>
           <w:tcPr>
-            <w:tcW w:w="6409" w:type="dxa"/>
+            <w:tcW w:w="6068" w:type="dxa"/>
             <w:vMerge/>
             <w:tcBorders>
               <w:right w:val="nil"/>
@@ -5226,7 +5181,7 @@
         </w:trPr>
         <w:tc>
           <w:tcPr>
-            <w:tcW w:w="763" w:type="dxa"/>
+            <w:tcW w:w="822" w:type="dxa"/>
             <w:noWrap/>
             <w:vAlign w:val="center"/>
             <w:hideMark/>
@@ -5250,7 +5205,7 @@
         </w:tc>
         <w:tc>
           <w:tcPr>
-            <w:tcW w:w="1072" w:type="dxa"/>
+            <w:tcW w:w="1163" w:type="dxa"/>
             <w:tcBorders>
               <w:top w:val="nil"/>
               <w:left w:val="single" w:sz="4" w:space="0" w:color="auto"/>
@@ -5282,7 +5237,7 @@
         </w:tc>
         <w:tc>
           <w:tcPr>
-            <w:tcW w:w="1072" w:type="dxa"/>
+            <w:tcW w:w="1163" w:type="dxa"/>
             <w:tcBorders>
               <w:top w:val="nil"/>
               <w:left w:val="nil"/>
@@ -5314,7 +5269,7 @@
         </w:tc>
         <w:tc>
           <w:tcPr>
-            <w:tcW w:w="1150" w:type="dxa"/>
+            <w:tcW w:w="1250" w:type="dxa"/>
             <w:tcBorders>
               <w:top w:val="nil"/>
               <w:left w:val="nil"/>
@@ -5346,7 +5301,7 @@
         </w:tc>
         <w:tc>
           <w:tcPr>
-            <w:tcW w:w="6409" w:type="dxa"/>
+            <w:tcW w:w="6068" w:type="dxa"/>
             <w:vMerge/>
             <w:tcBorders>
               <w:right w:val="nil"/>
@@ -5369,7 +5324,7 @@
         </w:trPr>
         <w:tc>
           <w:tcPr>
-            <w:tcW w:w="763" w:type="dxa"/>
+            <w:tcW w:w="822" w:type="dxa"/>
             <w:tcBorders>
               <w:bottom w:val="single" w:sz="4" w:space="0" w:color="auto"/>
             </w:tcBorders>
@@ -5396,7 +5351,7 @@
         </w:tc>
         <w:tc>
           <w:tcPr>
-            <w:tcW w:w="1072" w:type="dxa"/>
+            <w:tcW w:w="1163" w:type="dxa"/>
             <w:tcBorders>
               <w:top w:val="nil"/>
               <w:left w:val="single" w:sz="4" w:space="0" w:color="auto"/>
@@ -5428,7 +5383,7 @@
         </w:tc>
         <w:tc>
           <w:tcPr>
-            <w:tcW w:w="1072" w:type="dxa"/>
+            <w:tcW w:w="1163" w:type="dxa"/>
             <w:tcBorders>
               <w:top w:val="nil"/>
               <w:left w:val="nil"/>
@@ -5460,7 +5415,7 @@
         </w:tc>
         <w:tc>
           <w:tcPr>
-            <w:tcW w:w="1150" w:type="dxa"/>
+            <w:tcW w:w="1250" w:type="dxa"/>
             <w:tcBorders>
               <w:top w:val="nil"/>
               <w:left w:val="nil"/>
@@ -5492,7 +5447,7 @@
         </w:tc>
         <w:tc>
           <w:tcPr>
-            <w:tcW w:w="6409" w:type="dxa"/>
+            <w:tcW w:w="6068" w:type="dxa"/>
             <w:vMerge/>
             <w:tcBorders>
               <w:right w:val="nil"/>
@@ -5515,7 +5470,7 @@
         </w:trPr>
         <w:tc>
           <w:tcPr>
-            <w:tcW w:w="763" w:type="dxa"/>
+            <w:tcW w:w="822" w:type="dxa"/>
             <w:tcBorders>
               <w:bottom w:val="single" w:sz="4" w:space="0" w:color="auto"/>
             </w:tcBorders>
@@ -5542,7 +5497,7 @@
         </w:tc>
         <w:tc>
           <w:tcPr>
-            <w:tcW w:w="1072" w:type="dxa"/>
+            <w:tcW w:w="1163" w:type="dxa"/>
             <w:tcBorders>
               <w:top w:val="single" w:sz="4" w:space="0" w:color="auto"/>
               <w:left w:val="single" w:sz="4" w:space="0" w:color="auto"/>
@@ -5574,7 +5529,7 @@
         </w:tc>
         <w:tc>
           <w:tcPr>
-            <w:tcW w:w="1072" w:type="dxa"/>
+            <w:tcW w:w="1163" w:type="dxa"/>
             <w:tcBorders>
               <w:top w:val="single" w:sz="4" w:space="0" w:color="auto"/>
               <w:left w:val="nil"/>
@@ -5606,7 +5561,7 @@
         </w:tc>
         <w:tc>
           <w:tcPr>
-            <w:tcW w:w="1150" w:type="dxa"/>
+            <w:tcW w:w="1250" w:type="dxa"/>
             <w:tcBorders>
               <w:top w:val="single" w:sz="4" w:space="0" w:color="auto"/>
               <w:left w:val="nil"/>
@@ -5638,7 +5593,7 @@
         </w:tc>
         <w:tc>
           <w:tcPr>
-            <w:tcW w:w="6409" w:type="dxa"/>
+            <w:tcW w:w="6068" w:type="dxa"/>
             <w:vMerge/>
             <w:tcBorders>
               <w:bottom w:val="nil"/>
@@ -6341,7 +6296,7 @@
                 <w:sz w:val="16"/>
                 <w:szCs w:val="16"/>
               </w:rPr>
-              <w:t xml:space="preserve">None</w:t>
+              <w:t xml:space="preserve">B</w:t>
             </w:r>
           </w:p>
         </w:tc>
@@ -6425,7 +6380,6 @@
                 <w:sz w:val="16"/>
                 <w:szCs w:val="16"/>
               </w:rPr>
-              <w:lastRenderedPageBreak/>
               <w:t>Rating according to ASTM C423</w:t>
             </w:r>
           </w:p>
@@ -6707,7 +6661,7 @@
                     <w:sz w:val="20"/>
                     <w:szCs w:val="20"/>
                   </w:rPr>
-                  <w:t xml:space="preserve">0000000001</w:t>
+                  <w:t xml:space="preserve">X</w:t>
                 </w:r>
               </w:p>
             </w:tc>
@@ -7726,7 +7680,6 @@
             <w:placeholder>
               <w:docPart w:val="C7207042A9B6405CAC6B8B1782B95EF5"/>
             </w:placeholder>
-            <w:showingPlcHdr/>
           </w:sdtPr>
           <w:sdtEndPr/>
           <w:sdtContent>
@@ -7748,10 +7701,10 @@
                 </w:pPr>
                 <w:r>
                   <w:rPr>
-                    <w:rStyle w:val="PlaceholderText"/>
-                    <w:color w:val="FF0000"/>
+                    <w:sz w:val="20"/>
+                    <w:szCs w:val="20"/>
                   </w:rPr>
-                  <w:t>Click or tap here to enter text.</w:t>
+                  <w:t xml:space="preserve">X</w:t>
                 </w:r>
               </w:p>
             </w:tc>
@@ -7795,7 +7748,7 @@
                           </pic:cNvPicPr>
                         </pic:nvPicPr>
                         <pic:blipFill>
-                          <a:blip r:embed="rId10">
+                          <a:blip r:embed="rId8">
                             <a:extLst>
                               <a:ext uri="{28A0092B-C50C-407E-A947-70E740481C1C}">
                                 <a14:useLocalDpi xmlns:a14="http://schemas.microsoft.com/office/drawing/2010/main" val="0"/>
@@ -8015,8 +7968,8 @@
         <w:tblLook w:val="04A0" w:firstRow="1" w:lastRow="0" w:firstColumn="1" w:lastColumn="0" w:noHBand="0" w:noVBand="1"/>
       </w:tblPr>
       <w:tblGrid>
-        <w:gridCol w:w="7372"/>
-        <w:gridCol w:w="3402"/>
+        <w:gridCol w:w="7365"/>
+        <w:gridCol w:w="3409"/>
       </w:tblGrid>
       <w:tr>
         <w:trPr>
@@ -8096,7 +8049,6 @@
             <w:placeholder>
               <w:docPart w:val="C7207042A9B6405CAC6B8B1782B95EF5"/>
             </w:placeholder>
-            <w:showingPlcHdr/>
           </w:sdtPr>
           <w:sdtEndPr/>
           <w:sdtContent>
@@ -8118,10 +8070,10 @@
                 </w:pPr>
                 <w:r>
                   <w:rPr>
-                    <w:rStyle w:val="PlaceholderText"/>
-                    <w:color w:val="FF0000"/>
+                    <w:sz w:val="20"/>
+                    <w:szCs w:val="20"/>
                   </w:rPr>
-                  <w:t>Click or tap here to enter text.</w:t>
+                  <w:t xml:space="preserve">X</w:t>
                 </w:r>
               </w:p>
             </w:tc>
@@ -8481,14 +8433,27 @@
                       <w:r>
                         <w:t xml:space="preserve">igure </w:t>
                       </w:r>
-                      <w:fldSimple w:instr=" SEQ Figure \* ARABIC ">
-                        <w:r>
-                          <w:rPr>
-                            <w:noProof/>
-                          </w:rPr>
-                          <w:t>4</w:t>
-                        </w:r>
-                      </w:fldSimple>
+                      <w:r>
+                        <w:fldChar w:fldCharType="begin"/>
+                      </w:r>
+                      <w:r>
+                        <w:instrText xml:space="preserve"> SEQ Figure \* ARABIC </w:instrText>
+                      </w:r>
+                      <w:r>
+                        <w:fldChar w:fldCharType="separate"/>
+                      </w:r>
+                      <w:r>
+                        <w:rPr>
+                          <w:noProof/>
+                        </w:rPr>
+                        <w:t>4</w:t>
+                      </w:r>
+                      <w:r>
+                        <w:rPr>
+                          <w:noProof/>
+                        </w:rPr>
+                        <w:fldChar w:fldCharType="end"/>
+                      </w:r>
                       <w:r>
                         <w:t xml:space="preserve"> </w:t>
                       </w:r>
@@ -8904,7 +8869,7 @@
               <v:stroke joinstyle="miter"/>
               <v:path gradientshapeok="t" o:connecttype="rect"/>
             </v:shapetype>
-            <v:shape id="Text Box 2" o:spid="_x0000_s1031" type="#_x0000_t202" style="position:absolute;margin-left:0;margin-top:8.75pt;width:38pt;height:17.25pt;z-index:251661312;visibility:visible;mso-wrap-style:square;mso-width-percent:0;mso-height-percent:0;mso-wrap-distance-left:9pt;mso-wrap-distance-top:3.6pt;mso-wrap-distance-right:9pt;mso-wrap-distance-bottom:3.6pt;mso-position-horizontal:center;mso-position-horizontal-relative:margin;mso-position-vertical:absolute;mso-position-vertical-relative:text;mso-width-percent:0;mso-height-percent:0;mso-width-relative:margin;mso-height-relative:margin;v-text-anchor:top" o:gfxdata="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" stroked="f">
+            <v:shape id="Text Box 2" o:spid="_x0000_s1030" type="#_x0000_t202" style="position:absolute;margin-left:0;margin-top:8.75pt;width:38pt;height:17.25pt;z-index:251661312;visibility:visible;mso-wrap-style:square;mso-width-percent:0;mso-height-percent:0;mso-wrap-distance-left:9pt;mso-wrap-distance-top:3.6pt;mso-wrap-distance-right:9pt;mso-wrap-distance-bottom:3.6pt;mso-position-horizontal:center;mso-position-horizontal-relative:margin;mso-position-vertical:absolute;mso-position-vertical-relative:text;mso-width-percent:0;mso-height-percent:0;mso-width-relative:margin;mso-height-relative:margin;v-text-anchor:top" o:gfxdata="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" stroked="f">
               <v:textbox>
                 <w:txbxContent>
                   <w:p>
@@ -10708,7 +10673,7 @@
     </w:docPart>
     <w:docPart>
       <w:docPartPr>
-        <w:name w:val="63113237107C41CB945935C89881A987"/>
+        <w:name w:val="DBFEF0C16CFF44ABA1E9213B2A5F3D95"/>
         <w:category>
           <w:name w:val="General"/>
           <w:gallery w:val="placeholder"/>
@@ -10719,12 +10684,12 @@
         <w:behaviors>
           <w:behavior w:val="content"/>
         </w:behaviors>
-        <w:guid w:val="{2D654C99-D81A-4DA3-AA93-37110ADDC3E2}"/>
+        <w:guid w:val="{486B8D86-3532-4A8B-BA66-81C34046B00D}"/>
       </w:docPartPr>
       <w:docPartBody>
         <w:p>
           <w:pPr>
-            <w:pStyle w:val="63113237107C41CB945935C89881A987"/>
+            <w:pStyle w:val="DBFEF0C16CFF44ABA1E9213B2A5F3D95"/>
           </w:pPr>
           <w:r>
             <w:rPr>
@@ -10789,8 +10754,10 @@
   </w:compat>
   <w:rsids>
     <w:rsidRoot w:val="004E2F11"/>
+    <w:rsid w:val="00000491"/>
     <w:rsid w:val="004E2267"/>
     <w:rsid w:val="004E2F11"/>
+    <w:rsid w:val="00535826"/>
     <w:rsid w:val="00793032"/>
     <w:rsid w:val="008D6C58"/>
     <w:rsid w:val="008E0E72"/>
@@ -10799,6 +10766,7 @@
     <w:rsid w:val="00A20494"/>
     <w:rsid w:val="00A60BD3"/>
     <w:rsid w:val="00A83DDA"/>
+    <w:rsid w:val="00AB27A4"/>
     <w:rsid w:val="00AD1E83"/>
   </w:rsids>
   <m:mathPr>
@@ -11253,7 +11221,7 @@
     <w:basedOn w:val="DefaultParagraphFont"/>
     <w:uiPriority w:val="99"/>
     <w:semiHidden/>
-    <w:rsid w:val="008E0E72"/>
+    <w:rsid w:val="00000491"/>
     <w:rPr>
       <w:color w:val="808080"/>
     </w:rPr>
@@ -11267,6 +11235,10 @@
   <w:style w:type="paragraph" w:customStyle="1" w:styleId="63113237107C41CB945935C89881A987">
     <w:name w:val="63113237107C41CB945935C89881A987"/>
     <w:rsid w:val="008E0E72"/>
+  </w:style>
+  <w:style w:type="paragraph" w:customStyle="1" w:styleId="DBFEF0C16CFF44ABA1E9213B2A5F3D95">
+    <w:name w:val="DBFEF0C16CFF44ABA1E9213B2A5F3D95"/>
+    <w:rsid w:val="00000491"/>
   </w:style>
 </w:styles>
 </file>

</xml_diff>

<commit_message>
- sample/no_sample switch added  - linked unique variables and environment data to reporting scripts  - naming csv differently based on switch  - workflow for table/report complete on paper need to test with actual lab cpu
</commit_message>
<xml_diff>
--- a/ReportFiles/Generated.docx
+++ b/ReportFiles/Generated.docx
@@ -442,7 +442,7 @@
                     <w:sz w:val="16"/>
                     <w:szCs w:val="16"/>
                   </w:rPr>
-                  <w:t xml:space="preserve">10/5/2021</w:t>
+                  <w:t xml:space="preserve">20/5/2021</w:t>
                 </w:r>
               </w:p>
             </w:tc>
@@ -524,7 +524,7 @@
                     <w:sz w:val="16"/>
                     <w:szCs w:val="16"/>
                   </w:rPr>
-                  <w:t xml:space="preserve">10/5/2021</w:t>
+                  <w:t xml:space="preserve">20/5/2021</w:t>
                 </w:r>
               </w:p>
             </w:tc>
@@ -2236,7 +2236,7 @@
                     <w:sz w:val="16"/>
                     <w:szCs w:val="16"/>
                   </w:rPr>
-                  <w:t xml:space="preserve">10/5/2021</w:t>
+                  <w:t xml:space="preserve">20/5/2021</w:t>
                 </w:r>
               </w:sdtContent>
             </w:sdt>

</xml_diff>